<commit_message>
updates with new capstone ideas and links
</commit_message>
<xml_diff>
--- a/aaron_nelson_ capstone_proposal.docx
+++ b/aaron_nelson_ capstone_proposal.docx
@@ -105,7 +105,23 @@
           <w:rFonts w:ascii="Georgia" w:hAnsi="Georgia" w:cs="Segoe UI"/>
           <w:color w:val="0F0F0F"/>
         </w:rPr>
-        <w:t>Hailing from the state of Idaho, where wildfires are a common occurrence, the enduring consequences of these events have ignited a desire to explore the factors shaping the prevalence and patterns of wildfires over time. The recent devastating wildfire in Maui, Hawaii, serves as a poignant reminder of the widespread consequences of such events, further fueling the urgency to understand and address the complex dynamics that drive wildfires across the nation. It is my hope that through this project, I am able to bring awareness, ultimately catalyzing action that might one day help in preventing these fires.</w:t>
+        <w:t xml:space="preserve">Hailing from the state of Idaho, where wildfires are a common occurrence, the enduring consequences of these events have ignited a desire to explore the factors shaping the prevalence and patterns of wildfires over time. The recent devastating wildfire in Maui, Hawaii, serves as a poignant reminder of the widespread consequences of such events, further fueling the urgency to understand and address the complex dynamics that drive wildfires across the nation. It is my hope that through this project, I </w:t>
+      </w:r>
+      <w:proofErr w:type="gramStart"/>
+      <w:r>
+        <w:rPr>
+          <w:rFonts w:ascii="Georgia" w:hAnsi="Georgia" w:cs="Segoe UI"/>
+          <w:color w:val="0F0F0F"/>
+        </w:rPr>
+        <w:t>am able to</w:t>
+      </w:r>
+      <w:proofErr w:type="gramEnd"/>
+      <w:r>
+        <w:rPr>
+          <w:rFonts w:ascii="Georgia" w:hAnsi="Georgia" w:cs="Segoe UI"/>
+          <w:color w:val="0F0F0F"/>
+        </w:rPr>
+        <w:t xml:space="preserve"> bring awareness, ultimately catalyzing action that might one day help in preventing these fires.</w:t>
       </w:r>
     </w:p>
     <w:p/>
@@ -146,7 +162,43 @@
           <w:iCs/>
           <w:color w:val="000000"/>
         </w:rPr>
-        <w:t xml:space="preserve">How has the prevalence of wildfires in the United States changed over time? What has contributed to their increase or decrease as well as any movement over the years. Is there a correlation between changes in population, annual precipitation, increased road contrustuction, etc? </w:t>
+        <w:t xml:space="preserve">How has the prevalence of wildfires in the United States changed over time? What has contributed to their increase or decrease as well as any movement over the years. Is there a correlation between changes in population, annual precipitation, increased road </w:t>
+      </w:r>
+      <w:proofErr w:type="spellStart"/>
+      <w:r>
+        <w:rPr>
+          <w:rFonts w:ascii="Georgia" w:eastAsia="Georgia" w:hAnsi="Georgia" w:cs="Georgia"/>
+          <w:iCs/>
+          <w:color w:val="000000"/>
+        </w:rPr>
+        <w:t>contrustuction</w:t>
+      </w:r>
+      <w:proofErr w:type="spellEnd"/>
+      <w:r>
+        <w:rPr>
+          <w:rFonts w:ascii="Georgia" w:eastAsia="Georgia" w:hAnsi="Georgia" w:cs="Georgia"/>
+          <w:iCs/>
+          <w:color w:val="000000"/>
+        </w:rPr>
+        <w:t xml:space="preserve">, </w:t>
+      </w:r>
+      <w:proofErr w:type="spellStart"/>
+      <w:r>
+        <w:rPr>
+          <w:rFonts w:ascii="Georgia" w:eastAsia="Georgia" w:hAnsi="Georgia" w:cs="Georgia"/>
+          <w:iCs/>
+          <w:color w:val="000000"/>
+        </w:rPr>
+        <w:t>etc</w:t>
+      </w:r>
+      <w:proofErr w:type="spellEnd"/>
+      <w:r>
+        <w:rPr>
+          <w:rFonts w:ascii="Georgia" w:eastAsia="Georgia" w:hAnsi="Georgia" w:cs="Georgia"/>
+          <w:iCs/>
+          <w:color w:val="000000"/>
+        </w:rPr>
+        <w:t xml:space="preserve">? </w:t>
       </w:r>
     </w:p>
     <w:p>
@@ -450,7 +502,23 @@
           <w:rFonts w:ascii="Georgia" w:eastAsia="Georgia" w:hAnsi="Georgia" w:cs="Georgia"/>
           <w:iCs/>
         </w:rPr>
-        <w:t>Charts that show count of  record occurrences over time</w:t>
+        <w:t xml:space="preserve">Charts that show count </w:t>
+      </w:r>
+      <w:proofErr w:type="gramStart"/>
+      <w:r>
+        <w:rPr>
+          <w:rFonts w:ascii="Georgia" w:eastAsia="Georgia" w:hAnsi="Georgia" w:cs="Georgia"/>
+          <w:iCs/>
+        </w:rPr>
+        <w:t>of  record</w:t>
+      </w:r>
+      <w:proofErr w:type="gramEnd"/>
+      <w:r>
+        <w:rPr>
+          <w:rFonts w:ascii="Georgia" w:eastAsia="Georgia" w:hAnsi="Georgia" w:cs="Georgia"/>
+          <w:iCs/>
+        </w:rPr>
+        <w:t xml:space="preserve"> occurrences over time</w:t>
       </w:r>
     </w:p>
     <w:p>
@@ -849,67 +917,33 @@
           <w:rPr>
             <w:rStyle w:val="Hyperlink"/>
           </w:rPr>
-          <w:t>Data (census.gov)</w:t>
+          <w:t xml:space="preserve">Download Center: </w:t>
         </w:r>
-      </w:hyperlink>
-    </w:p>
-    <w:p>
-      <w:pPr>
-        <w:shd w:val="clear" w:color="auto" w:fill="FFFFFF"/>
-      </w:pPr>
-      <w:hyperlink r:id="rId10" w:history="1">
+        <w:proofErr w:type="spellStart"/>
         <w:r>
           <w:rPr>
             <w:rStyle w:val="Hyperlink"/>
           </w:rPr>
-          <w:t>Housing Market Value Analysis 2021 - Catalog (data.gov)</w:t>
+          <w:t>StatsAmerica</w:t>
         </w:r>
+        <w:proofErr w:type="spellEnd"/>
       </w:hyperlink>
     </w:p>
     <w:p>
       <w:pPr>
         <w:shd w:val="clear" w:color="auto" w:fill="FFFFFF"/>
       </w:pPr>
-      <w:hyperlink r:id="rId11" w:history="1">
-        <w:r>
-          <w:rPr>
-            <w:rStyle w:val="Hyperlink"/>
-          </w:rPr>
-          <w:t>HUD Low and Moderate Income Areas - Catalog (data.gov)</w:t>
-        </w:r>
-      </w:hyperlink>
-    </w:p>
-    <w:p>
-      <w:pPr>
-        <w:shd w:val="clear" w:color="auto" w:fill="FFFFFF"/>
-      </w:pPr>
-      <w:hyperlink r:id="rId12" w:history="1">
-        <w:r>
-          <w:rPr>
-            <w:rStyle w:val="Hyperlink"/>
-          </w:rPr>
-          <w:t>National Survey of Family Growth - Catalog (data.gov)</w:t>
-        </w:r>
-      </w:hyperlink>
-    </w:p>
-    <w:p>
-      <w:pPr>
-        <w:shd w:val="clear" w:color="auto" w:fill="FFFFFF"/>
-      </w:pPr>
-      <w:hyperlink r:id="rId13" w:history="1">
-        <w:r>
-          <w:rPr>
-            <w:rStyle w:val="Hyperlink"/>
-          </w:rPr>
-          <w:t>Transportation Services Index and Seasonally-Adjusted Transportation Data - Catalog</w:t>
-        </w:r>
-      </w:hyperlink>
-    </w:p>
-    <w:p>
-      <w:pPr>
-        <w:shd w:val="clear" w:color="auto" w:fill="FFFFFF"/>
-      </w:pPr>
-      <w:hyperlink r:id="rId14" w:history="1">
+    </w:p>
+    <w:p>
+      <w:pPr>
+        <w:shd w:val="clear" w:color="auto" w:fill="FFFFFF"/>
+      </w:pPr>
+    </w:p>
+    <w:p>
+      <w:pPr>
+        <w:shd w:val="clear" w:color="auto" w:fill="FFFFFF"/>
+      </w:pPr>
+      <w:hyperlink r:id="rId10" w:history="1">
         <w:r>
           <w:rPr>
             <w:rStyle w:val="Hyperlink"/>
@@ -922,7 +956,7 @@
       <w:pPr>
         <w:shd w:val="clear" w:color="auto" w:fill="FFFFFF"/>
       </w:pPr>
-      <w:hyperlink r:id="rId15" w:history="1">
+      <w:hyperlink r:id="rId11" w:history="1">
         <w:r>
           <w:rPr>
             <w:rStyle w:val="Hyperlink"/>
@@ -942,7 +976,7 @@
           <w:szCs w:val="38"/>
         </w:rPr>
       </w:pPr>
-      <w:hyperlink r:id="rId16" w:history="1">
+      <w:hyperlink r:id="rId12" w:history="1">
         <w:r>
           <w:rPr>
             <w:rStyle w:val="Hyperlink"/>
@@ -988,7 +1022,61 @@
           <w:iCs/>
           <w:color w:val="010101"/>
         </w:rPr>
-        <w:t>Challenge: While retrieving the data there might not be locational information available or the locational information might be such much(geo location plots all over the U.S.) that I am unable to handle it. In both these cases I will attempt find some way to effectively map the locational data by either tying into locational data set or making it area based such as by zipcode or county.</w:t>
+        <w:t xml:space="preserve">Challenge: While retrieving the data there might not be locational information available or the locational information might be such </w:t>
+      </w:r>
+      <w:proofErr w:type="gramStart"/>
+      <w:r>
+        <w:rPr>
+          <w:rFonts w:ascii="Georgia" w:eastAsia="Georgia" w:hAnsi="Georgia" w:cs="Georgia"/>
+          <w:iCs/>
+          <w:color w:val="010101"/>
+        </w:rPr>
+        <w:t>much(</w:t>
+      </w:r>
+      <w:proofErr w:type="gramEnd"/>
+      <w:r>
+        <w:rPr>
+          <w:rFonts w:ascii="Georgia" w:eastAsia="Georgia" w:hAnsi="Georgia" w:cs="Georgia"/>
+          <w:iCs/>
+          <w:color w:val="010101"/>
+        </w:rPr>
+        <w:t xml:space="preserve">geo location plots all over the U.S.) that I am unable to handle it. In both these cases I will attempt </w:t>
+      </w:r>
+      <w:proofErr w:type="gramStart"/>
+      <w:r>
+        <w:rPr>
+          <w:rFonts w:ascii="Georgia" w:eastAsia="Georgia" w:hAnsi="Georgia" w:cs="Georgia"/>
+          <w:iCs/>
+          <w:color w:val="010101"/>
+        </w:rPr>
+        <w:t>find</w:t>
+      </w:r>
+      <w:proofErr w:type="gramEnd"/>
+      <w:r>
+        <w:rPr>
+          <w:rFonts w:ascii="Georgia" w:eastAsia="Georgia" w:hAnsi="Georgia" w:cs="Georgia"/>
+          <w:iCs/>
+          <w:color w:val="010101"/>
+        </w:rPr>
+        <w:t xml:space="preserve"> some way to effectively map the locational data by either tying into locational data set or making it area based such as by </w:t>
+      </w:r>
+      <w:proofErr w:type="spellStart"/>
+      <w:r>
+        <w:rPr>
+          <w:rFonts w:ascii="Georgia" w:eastAsia="Georgia" w:hAnsi="Georgia" w:cs="Georgia"/>
+          <w:iCs/>
+          <w:color w:val="010101"/>
+        </w:rPr>
+        <w:t>zipcode</w:t>
+      </w:r>
+      <w:proofErr w:type="spellEnd"/>
+      <w:r>
+        <w:rPr>
+          <w:rFonts w:ascii="Georgia" w:eastAsia="Georgia" w:hAnsi="Georgia" w:cs="Georgia"/>
+          <w:iCs/>
+          <w:color w:val="010101"/>
+        </w:rPr>
+        <w:t xml:space="preserve"> or county.</w:t>
       </w:r>
     </w:p>
     <w:p>
@@ -1012,7 +1100,43 @@
           <w:iCs/>
           <w:color w:val="010101"/>
         </w:rPr>
-        <w:t xml:space="preserve">Challenge: During data exploration I might find there is no relation between wild fires and other factors such as population, water, etc. While this realization isn’t a bad thing it would warrant further exploration to see if there is something that does affect it such as recorded storms, crime related to arson, reported electrical failures in  power grids etc. I need to be </w:t>
+        <w:t xml:space="preserve">Challenge: During data exploration I might find there is no relation between </w:t>
+      </w:r>
+      <w:proofErr w:type="gramStart"/>
+      <w:r>
+        <w:rPr>
+          <w:rFonts w:ascii="Georgia" w:eastAsia="Georgia" w:hAnsi="Georgia" w:cs="Georgia"/>
+          <w:iCs/>
+          <w:color w:val="010101"/>
+        </w:rPr>
+        <w:t>wild fires</w:t>
+      </w:r>
+      <w:proofErr w:type="gramEnd"/>
+      <w:r>
+        <w:rPr>
+          <w:rFonts w:ascii="Georgia" w:eastAsia="Georgia" w:hAnsi="Georgia" w:cs="Georgia"/>
+          <w:iCs/>
+          <w:color w:val="010101"/>
+        </w:rPr>
+        <w:t xml:space="preserve"> and other factors such as population, water, etc. While this realization isn’t a bad thing it would warrant further exploration to see if there is something that does affect it such as recorded storms, crime related to arson, reported electrical failures </w:t>
+      </w:r>
+      <w:proofErr w:type="gramStart"/>
+      <w:r>
+        <w:rPr>
+          <w:rFonts w:ascii="Georgia" w:eastAsia="Georgia" w:hAnsi="Georgia" w:cs="Georgia"/>
+          <w:iCs/>
+          <w:color w:val="010101"/>
+        </w:rPr>
+        <w:t>in  power</w:t>
+      </w:r>
+      <w:proofErr w:type="gramEnd"/>
+      <w:r>
+        <w:rPr>
+          <w:rFonts w:ascii="Georgia" w:eastAsia="Georgia" w:hAnsi="Georgia" w:cs="Georgia"/>
+          <w:iCs/>
+          <w:color w:val="010101"/>
+        </w:rPr>
+        <w:t xml:space="preserve"> grids etc. I need to be </w:t>
       </w:r>
       <w:r>
         <w:rPr>
@@ -1044,7 +1168,25 @@
           <w:iCs/>
           <w:color w:val="010101"/>
         </w:rPr>
-        <w:t>Will I be able to buy eggnog from the grocery store? I will look every time but honestly I might be out of luck if they are out.</w:t>
+        <w:t xml:space="preserve">Will I be able to buy eggnog from the grocery store? I will look every time but </w:t>
+      </w:r>
+      <w:proofErr w:type="gramStart"/>
+      <w:r>
+        <w:rPr>
+          <w:rFonts w:ascii="Georgia" w:eastAsia="Georgia" w:hAnsi="Georgia" w:cs="Georgia"/>
+          <w:iCs/>
+          <w:color w:val="010101"/>
+        </w:rPr>
+        <w:t>honestly</w:t>
+      </w:r>
+      <w:proofErr w:type="gramEnd"/>
+      <w:r>
+        <w:rPr>
+          <w:rFonts w:ascii="Georgia" w:eastAsia="Georgia" w:hAnsi="Georgia" w:cs="Georgia"/>
+          <w:iCs/>
+          <w:color w:val="010101"/>
+        </w:rPr>
+        <w:t xml:space="preserve"> I might be out of luck if they are out.</w:t>
       </w:r>
     </w:p>
     <w:sectPr>

</xml_diff>